<commit_message>
calc method docx template minor corrections
</commit_message>
<xml_diff>
--- a/public/templates/reports/blast.docx
+++ b/public/templates/reports/blast.docx
@@ -410,7 +410,11 @@
         </w:rPr>
       </w:pPr>
       <w:r>
-        <w:rPr/>
+        <w:rPr>
+          <w:rFonts w:eastAsia="Arial" w:ascii="Arial" w:hAnsi="Arial"/>
+          <w:sz w:val="20"/>
+          <w:szCs w:val="20"/>
+        </w:rPr>
       </w:r>
     </w:p>
     <w:p>
@@ -450,7 +454,7 @@
         <w:gridCol w:w="2160"/>
         <w:gridCol w:w="2160"/>
         <w:gridCol w:w="2160"/>
-        <w:gridCol w:w="2160"/>
+        <w:gridCol w:w="2159"/>
       </w:tblGrid>
       <w:tr>
         <w:trPr/>
@@ -564,7 +568,7 @@
         </w:tc>
         <w:tc>
           <w:tcPr>
-            <w:tcW w:w="2160" w:type="dxa"/>
+            <w:tcW w:w="2159" w:type="dxa"/>
             <w:tcBorders>
               <w:top w:val="single" w:sz="2" w:space="0" w:color="000000"/>
               <w:left w:val="single" w:sz="2" w:space="0" w:color="000000"/>
@@ -629,15 +633,7 @@
                 <w:sz w:val="20"/>
                 <w:szCs w:val="20"/>
               </w:rPr>
-              <w:t>{</w:t>
-            </w:r>
-            <w:r>
-              <w:rPr>
-                <w:rFonts w:ascii="Arial" w:hAnsi="Arial"/>
-                <w:sz w:val="20"/>
-                <w:szCs w:val="20"/>
-              </w:rPr>
-              <w:t>#calcRez}{code}</w:t>
+              <w:t>{#calcRez}{code}</w:t>
             </w:r>
           </w:p>
         </w:tc>
@@ -667,15 +663,7 @@
                 <w:sz w:val="20"/>
                 <w:szCs w:val="20"/>
               </w:rPr>
-              <w:t>{</w:t>
-            </w:r>
-            <w:r>
-              <w:rPr>
-                <w:rFonts w:ascii="Arial" w:hAnsi="Arial"/>
-                <w:sz w:val="20"/>
-                <w:szCs w:val="20"/>
-              </w:rPr>
-              <w:t>name}</w:t>
+              <w:t>{name}</w:t>
             </w:r>
           </w:p>
         </w:tc>
@@ -712,7 +700,7 @@
         </w:tc>
         <w:tc>
           <w:tcPr>
-            <w:tcW w:w="2160" w:type="dxa"/>
+            <w:tcW w:w="2159" w:type="dxa"/>
             <w:tcBorders>
               <w:left w:val="single" w:sz="2" w:space="0" w:color="000000"/>
               <w:bottom w:val="single" w:sz="2" w:space="0" w:color="000000"/>
@@ -755,7 +743,11 @@
         </w:rPr>
       </w:pPr>
       <w:r>
-        <w:rPr/>
+        <w:rPr>
+          <w:rFonts w:eastAsia="Arial" w:ascii="Arial" w:hAnsi="Arial"/>
+          <w:sz w:val="20"/>
+          <w:szCs w:val="20"/>
+        </w:rPr>
       </w:r>
     </w:p>
     <w:p>
@@ -769,7 +761,11 @@
         </w:rPr>
       </w:pPr>
       <w:r>
-        <w:rPr/>
+        <w:rPr>
+          <w:rFonts w:eastAsia="Arial" w:ascii="Arial" w:hAnsi="Arial"/>
+          <w:sz w:val="20"/>
+          <w:szCs w:val="20"/>
+        </w:rPr>
       </w:r>
     </w:p>
     <w:p>
@@ -777,35 +773,7 @@
         <w:pStyle w:val="Normal"/>
         <w:bidi w:val="0"/>
         <w:spacing w:before="0" w:after="200"/>
-        <w:rPr>
-          <w:rFonts w:ascii="Arial" w:hAnsi="Arial" w:eastAsia="Arial"/>
-          <w:b/>
-          <w:b/>
-          <w:bCs/>
-          <w:sz w:val="20"/>
-          <w:szCs w:val="20"/>
-        </w:rPr>
-      </w:pPr>
-      <w:r>
         <w:rPr/>
-      </w:r>
-      <w:r>
-        <w:br w:type="page"/>
-      </w:r>
-    </w:p>
-    <w:p>
-      <w:pPr>
-        <w:pStyle w:val="Normal"/>
-        <w:bidi w:val="0"/>
-        <w:spacing w:before="0" w:after="200"/>
-        <w:rPr>
-          <w:rFonts w:ascii="Arial" w:hAnsi="Arial" w:eastAsia="Arial"/>
-          <w:b/>
-          <w:b/>
-          <w:bCs/>
-          <w:sz w:val="20"/>
-          <w:szCs w:val="20"/>
-        </w:rPr>
       </w:pPr>
       <w:r>
         <w:rPr/>

</xml_diff>